<commit_message>
Added homework - 4 solution
</commit_message>
<xml_diff>
--- a/Homework/Homework - 4/Homework - 4 - Questions.docx
+++ b/Homework/Homework - 4/Homework - 4 - Questions.docx
@@ -14,101 +14,55 @@
     </w:p>
     <w:p>
       <w:r>
-        <w:t>1.</w:t>
-      </w:r>
-      <w:r>
-        <w:t xml:space="preserve"> </w:t>
-      </w:r>
-      <w:r>
-        <w:t>What is the difference between a process and a thread? What is the difference between user level thread and kernel level threads? (10 points total; 5 points each)</w:t>
+        <w:t>1. What is the difference between a process and a thread? What is the difference between user level thread and kernel level threads? (10 points total; 5 points each)</w:t>
       </w:r>
     </w:p>
     <w:p>
       <w:r>
-        <w:t>2.</w:t>
-      </w:r>
-      <w:r>
-        <w:t xml:space="preserve"> </w:t>
-      </w:r>
-      <w:r>
-        <w:t>Describe the process of starting up a program. Be as detailed as possible. (5 points)</w:t>
+        <w:t>2. Describe the process of starting up a program. Be as detailed as possible. (5 points)</w:t>
       </w:r>
     </w:p>
     <w:p>
       <w:r>
-        <w:t>3.</w:t>
-      </w:r>
-      <w:r>
-        <w:t xml:space="preserve"> </w:t>
-      </w:r>
-      <w:r>
-        <w:t>What is a memory fence? How does it differ from base/bounds registers? (10 points)</w:t>
+        <w:t>3. What is a memory fence? How does it differ from base/bounds registers? (10 points)</w:t>
       </w:r>
     </w:p>
     <w:p>
       <w:r>
-        <w:t>4.</w:t>
-      </w:r>
-      <w:r>
-        <w:t xml:space="preserve"> </w:t>
-      </w:r>
-      <w:r>
-        <w:t xml:space="preserve">List the algorithms used to allocate memory to processes and describe each one. (15 points – 3 points each) </w:t>
+        <w:t xml:space="preserve">4. List the algorithms used to allocate memory to processes and describe each one. (15 points – 3 points each) </w:t>
       </w:r>
     </w:p>
     <w:p>
       <w:r>
-        <w:t>5.</w:t>
+        <w:t>5. List the six methods that can isolate processes from each other and the operating system. Provide 2 characteristics for each method. (15 points total – 2.5 points per method).</w:t>
       </w:r>
+    </w:p>
+    <w:p>
+      <w:pPr>
+        <w:rPr>
+          <w:strike/>
+        </w:rPr>
+      </w:pPr>
       <w:r>
-        <w:t xml:space="preserve"> </w:t>
-      </w:r>
-      <w:r>
-        <w:t>List the six methods that can isolate processes from each other and the operating system. Provide 2 characteristics for each method. (15 points total – 2.5 points per method).</w:t>
+        <w:rPr>
+          <w:strike/>
+        </w:rPr>
+        <w:t>6. List the four solutions to virtual address space discussed in class. Provide 2 characteristics for each solution (10 points total)</w:t>
       </w:r>
     </w:p>
     <w:p>
       <w:r>
-        <w:t>6.</w:t>
-      </w:r>
-      <w:r>
-        <w:t xml:space="preserve"> </w:t>
-      </w:r>
-      <w:r>
-        <w:t>List the four solutions to virtual address space discussed in class. Provide 2 characteristics for each solution (10 points total)</w:t>
+        <w:t>7. List five (5) components of UNIX/Windows processes (10 points)</w:t>
       </w:r>
     </w:p>
     <w:p>
       <w:r>
-        <w:t>7.</w:t>
-      </w:r>
-      <w:r>
-        <w:t xml:space="preserve"> </w:t>
-      </w:r>
-      <w:r>
-        <w:t>List five (5) components of UNIX/Windows processes (10 points)</w:t>
+        <w:t>8. What is the difference between the two alternative methods used to keep track of free memory? (10 points)</w:t>
       </w:r>
     </w:p>
     <w:p>
       <w:r>
-        <w:t>8.</w:t>
-      </w:r>
-      <w:r>
-        <w:t xml:space="preserve"> </w:t>
-      </w:r>
-      <w:r>
-        <w:t>What is the difference between the two alternative methods used to keep track of free memory? (10 points)</w:t>
-      </w:r>
-    </w:p>
-    <w:p>
-      <w:r>
-        <w:t>9.</w:t>
-      </w:r>
-      <w:r>
-        <w:t xml:space="preserve"> </w:t>
-      </w:r>
-      <w:r>
-        <w:t>Describe the process state transition for a generic process. List the various states as well as the transitions between the states.  Where is the process state kept? (15 points)</w:t>
+        <w:t>9. Describe the process state transition for a generic process. List the various states as well as the transitions between the states.  Where is the process state kept? (15 points)</w:t>
       </w:r>
     </w:p>
     <w:sectPr>

</xml_diff>